<commit_message>
Updating Diary with tasks completed today so far.
</commit_message>
<xml_diff>
--- a/Planning/Final Year Project Plan Final.docx
+++ b/Planning/Final Year Project Plan Final.docx
@@ -178,6 +178,7 @@
           <w:lang w:val="en-IE"/>
         </w:rPr>
       </w:pPr>
+      <w:proofErr w:type="spellStart"/>
       <w:r>
         <w:rPr>
           <w:rFonts w:ascii="Calibri" w:eastAsia="Times New Roman" w:hAnsi="Calibri" w:cs="Times New Roman"/>
@@ -186,8 +187,75 @@
           <w:szCs w:val="36"/>
           <w:lang w:val="en-IE"/>
         </w:rPr>
-        <w:t>Abd ElRahman Mohamed Hassan Abdou M Soliman</w:t>
-      </w:r>
+        <w:t>Abd</w:t>
+      </w:r>
+      <w:proofErr w:type="spellEnd"/>
+      <w:r>
+        <w:rPr>
+          <w:rFonts w:ascii="Calibri" w:eastAsia="Times New Roman" w:hAnsi="Calibri" w:cs="Times New Roman"/>
+          <w:bCs/>
+          <w:sz w:val="36"/>
+          <w:szCs w:val="36"/>
+          <w:lang w:val="en-IE"/>
+        </w:rPr>
+        <w:t xml:space="preserve"> </w:t>
+      </w:r>
+      <w:proofErr w:type="spellStart"/>
+      <w:r>
+        <w:rPr>
+          <w:rFonts w:ascii="Calibri" w:eastAsia="Times New Roman" w:hAnsi="Calibri" w:cs="Times New Roman"/>
+          <w:bCs/>
+          <w:sz w:val="36"/>
+          <w:szCs w:val="36"/>
+          <w:lang w:val="en-IE"/>
+        </w:rPr>
+        <w:t>ElRahman</w:t>
+      </w:r>
+      <w:proofErr w:type="spellEnd"/>
+      <w:r>
+        <w:rPr>
+          <w:rFonts w:ascii="Calibri" w:eastAsia="Times New Roman" w:hAnsi="Calibri" w:cs="Times New Roman"/>
+          <w:bCs/>
+          <w:sz w:val="36"/>
+          <w:szCs w:val="36"/>
+          <w:lang w:val="en-IE"/>
+        </w:rPr>
+        <w:t xml:space="preserve"> Mohamed Hassan </w:t>
+      </w:r>
+      <w:proofErr w:type="spellStart"/>
+      <w:r>
+        <w:rPr>
+          <w:rFonts w:ascii="Calibri" w:eastAsia="Times New Roman" w:hAnsi="Calibri" w:cs="Times New Roman"/>
+          <w:bCs/>
+          <w:sz w:val="36"/>
+          <w:szCs w:val="36"/>
+          <w:lang w:val="en-IE"/>
+        </w:rPr>
+        <w:t>Abdou</w:t>
+      </w:r>
+      <w:proofErr w:type="spellEnd"/>
+      <w:r>
+        <w:rPr>
+          <w:rFonts w:ascii="Calibri" w:eastAsia="Times New Roman" w:hAnsi="Calibri" w:cs="Times New Roman"/>
+          <w:bCs/>
+          <w:sz w:val="36"/>
+          <w:szCs w:val="36"/>
+          <w:lang w:val="en-IE"/>
+        </w:rPr>
+        <w:t xml:space="preserve"> M </w:t>
+      </w:r>
+      <w:proofErr w:type="spellStart"/>
+      <w:r>
+        <w:rPr>
+          <w:rFonts w:ascii="Calibri" w:eastAsia="Times New Roman" w:hAnsi="Calibri" w:cs="Times New Roman"/>
+          <w:bCs/>
+          <w:sz w:val="36"/>
+          <w:szCs w:val="36"/>
+          <w:lang w:val="en-IE"/>
+        </w:rPr>
+        <w:t>Soliman</w:t>
+      </w:r>
+      <w:proofErr w:type="spellEnd"/>
     </w:p>
     <w:p>
       <w:pPr>
@@ -308,8 +376,19 @@
           <w:szCs w:val="32"/>
           <w:lang w:val="en-IE"/>
         </w:rPr>
-        <w:t>Christian Weinert</w:t>
-      </w:r>
+        <w:t xml:space="preserve">Christian </w:t>
+      </w:r>
+      <w:proofErr w:type="spellStart"/>
+      <w:r>
+        <w:rPr>
+          <w:rFonts w:ascii="Calibri" w:eastAsia="Times New Roman" w:hAnsi="Calibri" w:cs="Calibri"/>
+          <w:sz w:val="32"/>
+          <w:szCs w:val="32"/>
+          <w:lang w:val="en-IE"/>
+        </w:rPr>
+        <w:t>Weinert</w:t>
+      </w:r>
+      <w:proofErr w:type="spellEnd"/>
     </w:p>
     <w:p>
       <w:pPr>
@@ -453,7 +532,7 @@
           </mc:Choice>
           <mc:Fallback>
             <w:pict>
-              <v:group w14:anchorId="050E65EF" id="Canvas 9" o:spid="_x0000_s1026" editas="canvas" style="width:283.55pt;height:146.35pt;mso-position-horizontal-relative:char;mso-position-vertical-relative:line" coordsize="36010,18586" o:gfxdata="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">
+              <v:group w14:anchorId="050E65EF" id="Canvas 9" o:spid="_x0000_s1026" editas="canvas" style="width:283.55pt;height:146.35pt;mso-position-horizontal-relative:char;mso-position-vertical-relative:line" coordsize="36010,18586" o:gfxdata="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">
                 <v:shapetype id="_x0000_t75" coordsize="21600,21600" o:spt="75" o:preferrelative="t" path="m@4@5l@4@11@9@11@9@5xe" filled="f" stroked="f">
                   <v:stroke joinstyle="miter"/>
                   <v:formulas>
@@ -481,7 +560,7 @@
                   <v:stroke joinstyle="miter"/>
                   <v:path gradientshapeok="t" o:connecttype="rect"/>
                 </v:shapetype>
-                <v:shape id="Text Box 7" o:spid="_x0000_s1028" type="#_x0000_t202" style="position:absolute;width:36010;height:18586;visibility:visible;mso-wrap-style:none;v-text-anchor:top" o:gfxdata="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" stroked="f">
+                <v:shape id="Text Box 7" o:spid="_x0000_s1028" type="#_x0000_t202" style="position:absolute;width:36010;height:18586;visibility:visible;mso-wrap-style:none;v-text-anchor:top" o:gfxdata="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" stroked="f">
                   <v:textbox inset="0,0,0,0">
                     <w:txbxContent>
                       <w:p>
@@ -656,7 +735,25 @@
           <w:szCs w:val="24"/>
           <w:lang w:val="en-IE"/>
         </w:rPr>
-        <w:t>October 07, 2022</w:t>
+        <w:t xml:space="preserve">October </w:t>
+      </w:r>
+      <w:r>
+        <w:rPr>
+          <w:rFonts w:ascii="Calibri" w:eastAsia="Times New Roman" w:hAnsi="Calibri" w:cs="Calibri"/>
+          <w:noProof/>
+          <w:szCs w:val="24"/>
+          <w:lang w:val="en-IE"/>
+        </w:rPr>
+        <w:t>07</w:t>
+      </w:r>
+      <w:r>
+        <w:rPr>
+          <w:rFonts w:ascii="Calibri" w:eastAsia="Times New Roman" w:hAnsi="Calibri" w:cs="Calibri"/>
+          <w:noProof/>
+          <w:szCs w:val="24"/>
+          <w:lang w:val="en-IE"/>
+        </w:rPr>
+        <w:t>, 2022</w:t>
       </w:r>
       <w:r>
         <w:rPr>
@@ -785,7 +882,21 @@
         <w:rPr>
           <w:lang w:val="en-IE"/>
         </w:rPr>
-        <w:t xml:space="preserve">To combat this, various Android smartphones manufacturers have been guaranteeing Android Security Updates on a monthly, bi-monthly, or quarterly basis for a limited number of years depending on the age of the device. This is beneficial in practice until the variation in number of years being supported from manufacturer to manufacturer is realised. For example, Google, which has 0.5% market share (appbrain.com, 2022), can promise at least 3 years of Security updates across all their  with their latest smartphones offering at least 5 years (Google Support, 2022) whereas Oppo, with 10.1% market share (appbrain.com, 2022), uses a “more you spend, the more you get policy”(Android Authority, 2022) with mid-range and budget models receiving less and less Security updates as you go down in price with their ultra-budget phones seeing no </w:t>
+        <w:t xml:space="preserve">To combat this, various Android smartphones manufacturers have been guaranteeing Android Security Updates on a monthly, bi-monthly, or quarterly basis for a limited number of years depending on the age of the device. This is beneficial in practice until the variation in number of years being supported from manufacturer to manufacturer is realised. For example, Google, which has 0.5% market share (appbrain.com, 2022), can promise at least 3 years of Security updates across all their  with their latest smartphones offering at least 5 years (Google Support, 2022) whereas </w:t>
+      </w:r>
+      <w:proofErr w:type="spellStart"/>
+      <w:r>
+        <w:rPr>
+          <w:lang w:val="en-IE"/>
+        </w:rPr>
+        <w:t>Oppo</w:t>
+      </w:r>
+      <w:proofErr w:type="spellEnd"/>
+      <w:r>
+        <w:rPr>
+          <w:lang w:val="en-IE"/>
+        </w:rPr>
+        <w:t xml:space="preserve">, with 10.1% market share (appbrain.com, 2022), uses a “more you spend, the more you get policy”(Android Authority, 2022) with mid-range and budget models receiving less and less Security updates as you go down in price with their ultra-budget phones seeing no </w:t>
       </w:r>
       <w:r>
         <w:rPr>
@@ -810,7 +921,21 @@
         <w:rPr>
           <w:lang w:val="en-IE"/>
         </w:rPr>
-        <w:t>For most people, Android already comes with all the essential safety and security features such as Encryption and App Security and basic malware and anti-virus protection. However, the level of security is dependent on whether the device is running the latest version of the OS. Unfortunately, the Android Version market Share is very fragmented with only 23.5% of devices running the latest Android 12.0 with more than 27% using a version of Android that is over 3 years (Android Version Market Share Worldwide | Statcounter Global Stats, 2022). Naturally, owners of older android devices look to the Google Play store for a 3</w:t>
+        <w:t xml:space="preserve">For most people, Android already comes with all the essential safety and security features such as Encryption and App Security and basic malware and anti-virus protection. However, the level of security is dependent on whether the device is running the latest version of the OS. Unfortunately, the Android Version market Share is very fragmented with only 23.5% of devices running the latest Android 12.0 with more than 27% using a version of Android that is over 3 years (Android Version Market Share Worldwide | </w:t>
+      </w:r>
+      <w:proofErr w:type="spellStart"/>
+      <w:r>
+        <w:rPr>
+          <w:lang w:val="en-IE"/>
+        </w:rPr>
+        <w:t>Statcounter</w:t>
+      </w:r>
+      <w:proofErr w:type="spellEnd"/>
+      <w:r>
+        <w:rPr>
+          <w:lang w:val="en-IE"/>
+        </w:rPr>
+        <w:t xml:space="preserve"> Global Stats, 2022). Naturally, owners of older android devices look to the Google Play store for a 3</w:t>
       </w:r>
       <w:r>
         <w:rPr>
@@ -1273,7 +1398,25 @@
           <w:bCs/>
           <w:lang w:val="en-IE"/>
         </w:rPr>
-        <w:t>.zip, .rar encryption</w:t>
+        <w:t>.zip, .</w:t>
+      </w:r>
+      <w:proofErr w:type="spellStart"/>
+      <w:r>
+        <w:rPr>
+          <w:b/>
+          <w:bCs/>
+          <w:lang w:val="en-IE"/>
+        </w:rPr>
+        <w:t>rar</w:t>
+      </w:r>
+      <w:proofErr w:type="spellEnd"/>
+      <w:r>
+        <w:rPr>
+          <w:b/>
+          <w:bCs/>
+          <w:lang w:val="en-IE"/>
+        </w:rPr>
+        <w:t xml:space="preserve"> encryption</w:t>
       </w:r>
       <w:r>
         <w:rPr>
@@ -3348,7 +3491,15 @@
         <w:t xml:space="preserve"> continue working efficiently with this system, I am going to ensure I am using </w:t>
       </w:r>
       <w:r>
-        <w:t xml:space="preserve">a sensible and useable folder structure that will ensure that I know exactly what I am working on. On Gitlab, this translates to multiple branches for each module </w:t>
+        <w:t xml:space="preserve">a sensible and useable folder structure that will ensure that I know exactly what I am working on. On </w:t>
+      </w:r>
+      <w:proofErr w:type="spellStart"/>
+      <w:r>
+        <w:t>Gitlab</w:t>
+      </w:r>
+      <w:proofErr w:type="spellEnd"/>
+      <w:r>
+        <w:t xml:space="preserve">, this translates to multiple branches for each module </w:t>
       </w:r>
       <w:r>
         <w:t>to</w:t>
@@ -3654,8 +3805,131 @@
           <w:sz w:val="24"/>
           <w:szCs w:val="24"/>
         </w:rPr>
-        <w:t>Important to look out for and Likely to</w:t>
-      </w:r>
+        <w:t>Important to look out for and Likely to be an issue</w:t>
+      </w:r>
+    </w:p>
+    <w:p>
+      <w:r>
+        <w:t xml:space="preserve">As I understand that I </w:t>
+      </w:r>
+      <w:r>
+        <w:t>will not be able to create a</w:t>
+      </w:r>
+      <w:r>
+        <w:t>nd</w:t>
+      </w:r>
+      <w:r>
+        <w:t xml:space="preserve"> deploy every security module in the timeframe allocated, I will be using Open-Source projects </w:t>
+      </w:r>
+      <w:r>
+        <w:t>to</w:t>
+      </w:r>
+      <w:r>
+        <w:t xml:space="preserve"> advance the development of my project</w:t>
+      </w:r>
+      <w:r>
+        <w:t xml:space="preserve">. This meaning that I would </w:t>
+      </w:r>
+      <w:r>
+        <w:t xml:space="preserve">try to use Open-Source projects with the correct licensing </w:t>
+      </w:r>
+      <w:r>
+        <w:t xml:space="preserve">that allows free for educational </w:t>
+      </w:r>
+      <w:r>
+        <w:t>use within</w:t>
+      </w:r>
+      <w:r>
+        <w:t xml:space="preserve"> my app</w:t>
+      </w:r>
+      <w:r>
+        <w:t xml:space="preserve">. </w:t>
+      </w:r>
+      <w:r>
+        <w:t>Ensuring</w:t>
+      </w:r>
+      <w:r>
+        <w:t xml:space="preserve"> the correct use of other people’s code and licensing is </w:t>
+      </w:r>
+      <w:r>
+        <w:t xml:space="preserve">a </w:t>
+      </w:r>
+      <w:r>
+        <w:t xml:space="preserve">crucial professional issue </w:t>
+      </w:r>
+      <w:r>
+        <w:t>in</w:t>
+      </w:r>
+      <w:r>
+        <w:t xml:space="preserve"> </w:t>
+      </w:r>
+      <w:r>
+        <w:t>the world of Computer Science</w:t>
+      </w:r>
+      <w:r>
+        <w:t xml:space="preserve">. </w:t>
+      </w:r>
+      <w:r>
+        <w:t xml:space="preserve">If I do come across an open-source project that does not possess the correct </w:t>
+      </w:r>
+      <w:r>
+        <w:t>licensing that allows me to use</w:t>
+      </w:r>
+      <w:r>
+        <w:t xml:space="preserve"> it</w:t>
+      </w:r>
+      <w:r>
+        <w:t xml:space="preserve">, </w:t>
+      </w:r>
+      <w:r>
+        <w:t xml:space="preserve">I will either, if it’s important to my project, attempt to contact the author of the project for permission in order to use their project or, and most likely, attempt to find a similar project that has the correct license or look towards creating my own </w:t>
+      </w:r>
+      <w:r>
+        <w:t>implementation for the particular security module.</w:t>
+      </w:r>
+    </w:p>
+    <w:p>
+      <w:pPr>
+        <w:pStyle w:val="Heading2"/>
+        <w:rPr>
+          <w:b/>
+          <w:bCs/>
+          <w:color w:val="auto"/>
+          <w:sz w:val="28"/>
+          <w:szCs w:val="28"/>
+        </w:rPr>
+      </w:pPr>
+      <w:r>
+        <w:rPr>
+          <w:b/>
+          <w:bCs/>
+          <w:color w:val="auto"/>
+          <w:sz w:val="28"/>
+          <w:szCs w:val="28"/>
+        </w:rPr>
+        <w:t>3.6 Using Potential Malware to test my Security Suite</w:t>
+      </w:r>
+      <w:r>
+        <w:rPr>
+          <w:b/>
+          <w:bCs/>
+          <w:color w:val="auto"/>
+          <w:sz w:val="28"/>
+          <w:szCs w:val="28"/>
+        </w:rPr>
+        <w:t xml:space="preserve"> </w:t>
+      </w:r>
+    </w:p>
+    <w:p>
+      <w:pPr>
+        <w:rPr>
+          <w:rFonts w:asciiTheme="majorHAnsi" w:hAnsiTheme="majorHAnsi" w:cstheme="majorHAnsi"/>
+          <w:b/>
+          <w:bCs/>
+          <w:i/>
+          <w:iCs/>
+        </w:rPr>
+      </w:pPr>
       <w:r>
         <w:rPr>
           <w:rFonts w:asciiTheme="majorHAnsi" w:hAnsiTheme="majorHAnsi" w:cstheme="majorHAnsi"/>
@@ -3666,131 +3940,8 @@
           <w:sz w:val="24"/>
           <w:szCs w:val="24"/>
         </w:rPr>
-        <w:t xml:space="preserve"> be an issue</w:t>
-      </w:r>
-    </w:p>
-    <w:p>
-      <w:r>
-        <w:t xml:space="preserve">As I understand that I </w:t>
-      </w:r>
-      <w:r>
-        <w:t>will not be able to create a</w:t>
-      </w:r>
-      <w:r>
-        <w:t>nd</w:t>
-      </w:r>
-      <w:r>
-        <w:t xml:space="preserve"> deploy every security module in the timeframe allocated, I will be using Open-Source projects </w:t>
-      </w:r>
-      <w:r>
-        <w:t>to</w:t>
-      </w:r>
-      <w:r>
-        <w:t xml:space="preserve"> advance the development of my project</w:t>
-      </w:r>
-      <w:r>
-        <w:t xml:space="preserve">. This meaning that I would </w:t>
-      </w:r>
-      <w:r>
-        <w:t xml:space="preserve">try to use Open-Source projects with the correct licensing </w:t>
-      </w:r>
-      <w:r>
-        <w:t xml:space="preserve">that allows free for educational </w:t>
-      </w:r>
-      <w:r>
-        <w:t>use within</w:t>
-      </w:r>
-      <w:r>
-        <w:t xml:space="preserve"> my app</w:t>
-      </w:r>
-      <w:r>
-        <w:t xml:space="preserve">. </w:t>
-      </w:r>
-      <w:r>
-        <w:t>Ensuring</w:t>
-      </w:r>
-      <w:r>
-        <w:t xml:space="preserve"> the correct use of other people’s code and licensing is </w:t>
-      </w:r>
-      <w:r>
-        <w:t xml:space="preserve">a </w:t>
-      </w:r>
-      <w:r>
-        <w:t xml:space="preserve">crucial professional issue </w:t>
-      </w:r>
-      <w:r>
-        <w:t>in</w:t>
-      </w:r>
-      <w:r>
-        <w:t xml:space="preserve"> </w:t>
-      </w:r>
-      <w:r>
-        <w:t>the world of Computer Science</w:t>
-      </w:r>
-      <w:r>
-        <w:t xml:space="preserve">. </w:t>
-      </w:r>
-      <w:r>
-        <w:t xml:space="preserve">If I do come across an open-source project that does not possess the correct </w:t>
-      </w:r>
-      <w:r>
-        <w:t>licensing that allows me to use</w:t>
-      </w:r>
-      <w:r>
-        <w:t xml:space="preserve"> it</w:t>
-      </w:r>
-      <w:r>
-        <w:t xml:space="preserve">, </w:t>
-      </w:r>
-      <w:r>
-        <w:t xml:space="preserve">I will either, if it’s important to my project, attempt to contact the author of the project for permission in order to use their project or, and most likely, attempt to find a similar project that has the correct license or look towards creating my own </w:t>
-      </w:r>
-      <w:r>
-        <w:t>implementation for the particular security module.</w:t>
-      </w:r>
-    </w:p>
-    <w:p>
-      <w:pPr>
-        <w:pStyle w:val="Heading2"/>
-        <w:rPr>
-          <w:b/>
-          <w:bCs/>
-          <w:color w:val="auto"/>
-          <w:sz w:val="28"/>
-          <w:szCs w:val="28"/>
-        </w:rPr>
-      </w:pPr>
-      <w:r>
-        <w:rPr>
-          <w:b/>
-          <w:bCs/>
-          <w:color w:val="auto"/>
-          <w:sz w:val="28"/>
-          <w:szCs w:val="28"/>
-        </w:rPr>
-        <w:t>3.6 Using Potential Malware to test my Security Suite</w:t>
-      </w:r>
-      <w:r>
-        <w:rPr>
-          <w:b/>
-          <w:bCs/>
-          <w:color w:val="auto"/>
-          <w:sz w:val="28"/>
-          <w:szCs w:val="28"/>
-        </w:rPr>
-        <w:t xml:space="preserve"> </w:t>
-      </w:r>
-    </w:p>
-    <w:p>
-      <w:pPr>
-        <w:rPr>
-          <w:rFonts w:asciiTheme="majorHAnsi" w:hAnsiTheme="majorHAnsi" w:cstheme="majorHAnsi"/>
-          <w:b/>
-          <w:bCs/>
-          <w:i/>
-          <w:iCs/>
-        </w:rPr>
-      </w:pPr>
+        <w:t>Important and almost certain to be an issue</w:t>
+      </w:r>
       <w:r>
         <w:rPr>
           <w:rFonts w:asciiTheme="majorHAnsi" w:hAnsiTheme="majorHAnsi" w:cstheme="majorHAnsi"/>
@@ -3801,18 +3952,6 @@
           <w:sz w:val="24"/>
           <w:szCs w:val="24"/>
         </w:rPr>
-        <w:t>Important and almost certain to be an issue</w:t>
-      </w:r>
-      <w:r>
-        <w:rPr>
-          <w:rFonts w:asciiTheme="majorHAnsi" w:hAnsiTheme="majorHAnsi" w:cstheme="majorHAnsi"/>
-          <w:b/>
-          <w:bCs/>
-          <w:i/>
-          <w:iCs/>
-          <w:sz w:val="24"/>
-          <w:szCs w:val="24"/>
-        </w:rPr>
         <w:t xml:space="preserve"> however mitigations are easy to uphold</w:t>
       </w:r>
     </w:p>
@@ -3854,7 +3993,15 @@
         <w:t>on</w:t>
       </w:r>
       <w:r>
-        <w:t xml:space="preserve"> and whether any potential damage is reversable. To this effect, I am mitigating this risk by only testing malware on the app through a Virtual Device ran by Android Studio. This means that if something were to go wrong</w:t>
+        <w:t xml:space="preserve"> and whether any potential damage is </w:t>
+      </w:r>
+      <w:proofErr w:type="spellStart"/>
+      <w:r>
+        <w:t>reversable</w:t>
+      </w:r>
+      <w:proofErr w:type="spellEnd"/>
+      <w:r>
+        <w:t>. To this effect, I am mitigating this risk by only testing malware on the app through a Virtual Device ran by Android Studio. This means that if something were to go wrong</w:t>
       </w:r>
       <w:r>
         <w:t xml:space="preserve">, I </w:t>
@@ -3915,7 +4062,15 @@
         <w:t xml:space="preserve"> (2017) </w:t>
       </w:r>
       <w:r>
-        <w:t>An introduction to Android application security testing (by Nikolay Elenkov)</w:t>
+        <w:t xml:space="preserve">An introduction to Android application security testing (by Nikolay </w:t>
+      </w:r>
+      <w:proofErr w:type="spellStart"/>
+      <w:r>
+        <w:t>Elenkov</w:t>
+      </w:r>
+      <w:proofErr w:type="spellEnd"/>
+      <w:r>
+        <w:t>)</w:t>
       </w:r>
       <w:r>
         <w:t xml:space="preserve">. [Online Video] </w:t>
@@ -3973,7 +4128,15 @@
         <w:t xml:space="preserve">Android Security Research (2017) </w:t>
       </w:r>
       <w:r>
-        <w:t>Android security architecture (by Nikolay Elenkov)</w:t>
+        <w:t xml:space="preserve">Android security architecture (by Nikolay </w:t>
+      </w:r>
+      <w:proofErr w:type="spellStart"/>
+      <w:r>
+        <w:t>Elenkov</w:t>
+      </w:r>
+      <w:proofErr w:type="spellEnd"/>
+      <w:r>
+        <w:t>)</w:t>
       </w:r>
       <w:r>
         <w:t xml:space="preserve">. [Online Video] Available at: </w:t>
@@ -4010,8 +4173,13 @@
       </w:r>
     </w:p>
     <w:p>
-      <w:r>
-        <w:t xml:space="preserve">Elenkov, N. (2015) Android security internals an in-depth guide to Android's security architecture. </w:t>
+      <w:proofErr w:type="spellStart"/>
+      <w:r>
+        <w:t>Elenkov</w:t>
+      </w:r>
+      <w:proofErr w:type="spellEnd"/>
+      <w:r>
+        <w:t xml:space="preserve">, N. (2015) Android security internals an in-depth guide to Android's security architecture. </w:t>
       </w:r>
       <w:r>
         <w:t xml:space="preserve">[Book] </w:t>
@@ -4064,7 +4232,15 @@
         <w:t xml:space="preserve"> [Book]</w:t>
       </w:r>
       <w:r>
-        <w:t xml:space="preserve"> (SpringerBriefs in computer science).</w:t>
+        <w:t xml:space="preserve"> (</w:t>
+      </w:r>
+      <w:proofErr w:type="spellStart"/>
+      <w:r>
+        <w:t>SpringerBriefs</w:t>
+      </w:r>
+      <w:proofErr w:type="spellEnd"/>
+      <w:r>
+        <w:t xml:space="preserve"> in computer science).</w:t>
       </w:r>
     </w:p>
     <w:p>
@@ -4290,8 +4466,29 @@
       </w:r>
     </w:p>
     <w:p>
-      <w:r>
-        <w:t>Senanayake, J., Kalutarage, H. and Al-Kadri, M.O. (2021) “Android mobile malware detection using machine learning: A systematic review,” Electronics (Basel), 10(13), p. 1606.</w:t>
+      <w:proofErr w:type="spellStart"/>
+      <w:r>
+        <w:t>Senanayake</w:t>
+      </w:r>
+      <w:proofErr w:type="spellEnd"/>
+      <w:r>
+        <w:t xml:space="preserve">, J., </w:t>
+      </w:r>
+      <w:proofErr w:type="spellStart"/>
+      <w:r>
+        <w:t>Kalutarage</w:t>
+      </w:r>
+      <w:proofErr w:type="spellEnd"/>
+      <w:r>
+        <w:t>, H. and Al-</w:t>
+      </w:r>
+      <w:proofErr w:type="spellStart"/>
+      <w:r>
+        <w:t>Kadri</w:t>
+      </w:r>
+      <w:proofErr w:type="spellEnd"/>
+      <w:r>
+        <w:t>, M.O. (2021) “Android mobile malware detection using machine learning: A systematic review,” Electronics (Basel), 10(13), p. 1606.</w:t>
       </w:r>
     </w:p>
     <w:p>
@@ -4331,9 +4528,30 @@
       </w:r>
     </w:p>
     <w:p>
+      <w:proofErr w:type="spellStart"/>
       <w:r>
         <w:lastRenderedPageBreak/>
-        <w:t>Mahindru, A. and Sangal, A.L. (2020) “MLDroid—framework for Android malware detection using machine learning techniques,” Neural computing &amp; applications, 33(10), pp. 5183–5240.</w:t>
+        <w:t>Mahindru</w:t>
+      </w:r>
+      <w:proofErr w:type="spellEnd"/>
+      <w:r>
+        <w:t xml:space="preserve">, A. and </w:t>
+      </w:r>
+      <w:proofErr w:type="spellStart"/>
+      <w:r>
+        <w:t>Sangal</w:t>
+      </w:r>
+      <w:proofErr w:type="spellEnd"/>
+      <w:r>
+        <w:t>, A.L. (2020) “</w:t>
+      </w:r>
+      <w:proofErr w:type="spellStart"/>
+      <w:r>
+        <w:t>MLDroid</w:t>
+      </w:r>
+      <w:proofErr w:type="spellEnd"/>
+      <w:r>
+        <w:t>—framework for Android malware detection using machine learning techniques,” Neural computing &amp; applications, 33(10), pp. 5183–5240.</w:t>
       </w:r>
     </w:p>
     <w:p>
@@ -4348,7 +4566,23 @@
           <w:i/>
           <w:iCs/>
         </w:rPr>
-        <w:t>Presents MLDroid which is a web-based framework that helps to detect malware from android apps using dynamic analysis</w:t>
+        <w:t xml:space="preserve">Presents </w:t>
+      </w:r>
+      <w:proofErr w:type="spellStart"/>
+      <w:r>
+        <w:rPr>
+          <w:i/>
+          <w:iCs/>
+        </w:rPr>
+        <w:t>MLDroid</w:t>
+      </w:r>
+      <w:proofErr w:type="spellEnd"/>
+      <w:r>
+        <w:rPr>
+          <w:i/>
+          <w:iCs/>
+        </w:rPr>
+        <w:t xml:space="preserve"> which is a web-based framework that helps to detect malware from android apps using dynamic analysis</w:t>
       </w:r>
       <w:r>
         <w:rPr>
@@ -4402,6 +4636,13 @@
       </w:r>
     </w:p>
   </w:endnote>
+  <w:endnote w:type="continuationNotice" w:id="1">
+    <w:p>
+      <w:pPr>
+        <w:spacing w:after="0" w:line="240" w:lineRule="auto"/>
+      </w:pPr>
+    </w:p>
+  </w:endnote>
 </w:endnotes>
 </file>
 
@@ -4425,6 +4666,13 @@
       <w:r>
         <w:continuationSeparator/>
       </w:r>
+    </w:p>
+  </w:footnote>
+  <w:footnote w:type="continuationNotice" w:id="1">
+    <w:p>
+      <w:pPr>
+        <w:spacing w:after="0" w:line="240" w:lineRule="auto"/>
+      </w:pPr>
     </w:p>
   </w:footnote>
 </w:footnotes>
@@ -4451,12 +4699,37 @@
         <w:szCs w:val="20"/>
       </w:rPr>
     </w:pPr>
+    <w:proofErr w:type="spellStart"/>
     <w:r>
       <w:rPr>
         <w:sz w:val="20"/>
         <w:szCs w:val="20"/>
       </w:rPr>
-      <w:t>Abd ElRahman Mohamed</w:t>
+      <w:t>Abd</w:t>
+    </w:r>
+    <w:proofErr w:type="spellEnd"/>
+    <w:r>
+      <w:rPr>
+        <w:sz w:val="20"/>
+        <w:szCs w:val="20"/>
+      </w:rPr>
+      <w:t xml:space="preserve"> </w:t>
+    </w:r>
+    <w:proofErr w:type="spellStart"/>
+    <w:r>
+      <w:rPr>
+        <w:sz w:val="20"/>
+        <w:szCs w:val="20"/>
+      </w:rPr>
+      <w:t>ElRahman</w:t>
+    </w:r>
+    <w:proofErr w:type="spellEnd"/>
+    <w:r>
+      <w:rPr>
+        <w:sz w:val="20"/>
+        <w:szCs w:val="20"/>
+      </w:rPr>
+      <w:t xml:space="preserve"> Mohamed</w:t>
     </w:r>
     <w:r>
       <w:rPr>
@@ -6440,6 +6713,7 @@
 <ds:datastoreItem xmlns:ds="http://schemas.openxmlformats.org/officeDocument/2006/customXml" ds:itemID="{0777E28B-8F0C-4C8F-8D8E-3EFDBDC200F4}">
   <ds:schemaRefs>
     <ds:schemaRef ds:uri="http://schemas.openxmlformats.org/officeDocument/2006/bibliography"/>
+    <ds:schemaRef ds:uri="http://www.w3.org/2000/xmlns/"/>
   </ds:schemaRefs>
 </ds:datastoreItem>
 </file>
</xml_diff>